<commit_message>
2D Q-Week assignment styleguide
</commit_message>
<xml_diff>
--- a/2D/Q-Week/1GD12E_ Vande_Sype_Roca_Alejandro_Q_Assignment/Analyze style.docx
+++ b/2D/Q-Week/1GD12E_ Vande_Sype_Roca_Alejandro_Q_Assignment/Analyze style.docx
@@ -158,74 +158,23 @@
       </w:pPr>
       <w:r>
         <w:rPr/>
-        <w:t>There is gradient use in the background.</w:t>
-      </w:r>
-    </w:p>
-    <w:p>
-      <w:pPr>
-        <w:pStyle w:val="Normal"/>
-        <w:numPr>
-          <w:ilvl w:val="0"/>
-          <w:numId w:val="1"/>
-        </w:numPr>
-        <w:bidi w:val="0"/>
-        <w:jc w:val="start"/>
-        <w:rPr/>
-      </w:pPr>
-      <w:r>
-        <w:rPr/>
-      </w:r>
-    </w:p>
-    <w:p>
-      <w:pPr>
-        <w:pStyle w:val="Normal"/>
-        <w:bidi w:val="0"/>
-        <w:jc w:val="start"/>
-        <w:rPr/>
-      </w:pPr>
-      <w:r>
-        <w:rPr/>
-      </w:r>
-    </w:p>
-    <w:p>
-      <w:pPr>
-        <w:pStyle w:val="Normal"/>
-        <w:bidi w:val="0"/>
-        <w:jc w:val="start"/>
-        <w:rPr>
-          <w:rFonts w:ascii="Times New Roman" w:hAnsi="Times New Roman"/>
-          <w:b/>
-          <w:b/>
-          <w:bCs/>
-          <w:sz w:val="32"/>
-          <w:szCs w:val="32"/>
-        </w:rPr>
-      </w:pPr>
-      <w:r>
-        <w:rPr>
-          <w:rFonts w:ascii="Times New Roman" w:hAnsi="Times New Roman"/>
-          <w:b/>
-          <w:bCs/>
-          <w:sz w:val="32"/>
-          <w:szCs w:val="32"/>
-        </w:rPr>
-        <w:t>Lines</w:t>
-      </w:r>
-    </w:p>
-    <w:p>
-      <w:pPr>
-        <w:pStyle w:val="Normal"/>
-        <w:numPr>
-          <w:ilvl w:val="0"/>
-          <w:numId w:val="2"/>
-        </w:numPr>
-        <w:bidi w:val="0"/>
-        <w:jc w:val="start"/>
-        <w:rPr/>
-      </w:pPr>
-      <w:r>
-        <w:rPr/>
-        <w:t xml:space="preserve">Lines are used to represent texture </w:t>
+        <w:t xml:space="preserve">There is </w:t>
+      </w:r>
+      <w:r>
+        <w:rPr/>
+        <w:t xml:space="preserve">a </w:t>
+      </w:r>
+      <w:r>
+        <w:rPr/>
+        <w:t>gradient use</w:t>
+      </w:r>
+      <w:r>
+        <w:rPr/>
+        <w:t>d</w:t>
+      </w:r>
+      <w:r>
+        <w:rPr/>
+        <w:t xml:space="preserve"> in the background.</w:t>
       </w:r>
     </w:p>
     <w:p>
@@ -242,35 +191,19 @@
       </w:pPr>
       <w:r>
         <w:rPr/>
-      </w:r>
-    </w:p>
-    <w:p>
-      <w:pPr>
-        <w:pStyle w:val="Normal"/>
-        <w:numPr>
-          <w:ilvl w:val="0"/>
-          <w:numId w:val="0"/>
-        </w:numPr>
-        <w:bidi w:val="0"/>
-        <w:ind w:start="720" w:hanging="0"/>
-        <w:jc w:val="start"/>
-        <w:rPr/>
-      </w:pPr>
-      <w:r>
-        <w:rPr/>
         <w:drawing>
-          <wp:anchor behindDoc="0" distT="0" distB="0" distL="0" distR="0" simplePos="0" locked="0" layoutInCell="0" allowOverlap="1" relativeHeight="4">
+          <wp:anchor behindDoc="0" distT="0" distB="0" distL="0" distR="0" simplePos="0" locked="0" layoutInCell="0" allowOverlap="1" relativeHeight="7">
             <wp:simplePos x="0" y="0"/>
             <wp:positionH relativeFrom="column">
-              <wp:align>center</wp:align>
+              <wp:posOffset>495300</wp:posOffset>
             </wp:positionH>
             <wp:positionV relativeFrom="paragraph">
-              <wp:posOffset>635</wp:posOffset>
+              <wp:posOffset>168910</wp:posOffset>
             </wp:positionV>
-            <wp:extent cx="2667000" cy="645795"/>
+            <wp:extent cx="1802765" cy="1308100"/>
             <wp:effectExtent l="0" t="0" r="0" b="0"/>
             <wp:wrapTopAndBottom/>
-            <wp:docPr id="2" name="Image3" descr="" title=""/>
+            <wp:docPr id="2" name="Image6" descr="" title=""/>
             <wp:cNvGraphicFramePr>
               <a:graphicFrameLocks xmlns:a="http://schemas.openxmlformats.org/drawingml/2006/main" noChangeAspect="1"/>
             </wp:cNvGraphicFramePr>
@@ -278,13 +211,334 @@
               <a:graphicData uri="http://schemas.openxmlformats.org/drawingml/2006/picture">
                 <pic:pic xmlns:pic="http://schemas.openxmlformats.org/drawingml/2006/picture">
                   <pic:nvPicPr>
-                    <pic:cNvPr id="2" name="Image3" descr="" title=""/>
+                    <pic:cNvPr id="2" name="Image6" descr="" title=""/>
                     <pic:cNvPicPr>
                       <a:picLocks noChangeAspect="1" noChangeArrowheads="1"/>
                     </pic:cNvPicPr>
                   </pic:nvPicPr>
                   <pic:blipFill>
                     <a:blip r:embed="rId3"/>
+                    <a:stretch>
+                      <a:fillRect/>
+                    </a:stretch>
+                  </pic:blipFill>
+                  <pic:spPr bwMode="auto">
+                    <a:xfrm>
+                      <a:off x="0" y="0"/>
+                      <a:ext cx="1802765" cy="1308100"/>
+                    </a:xfrm>
+                    <a:prstGeom prst="rect">
+                      <a:avLst/>
+                    </a:prstGeom>
+                  </pic:spPr>
+                </pic:pic>
+              </a:graphicData>
+            </a:graphic>
+          </wp:anchor>
+        </w:drawing>
+      </w:r>
+    </w:p>
+    <w:p>
+      <w:pPr>
+        <w:pStyle w:val="Normal"/>
+        <w:numPr>
+          <w:ilvl w:val="0"/>
+          <w:numId w:val="1"/>
+        </w:numPr>
+        <w:bidi w:val="0"/>
+        <w:jc w:val="start"/>
+        <w:rPr/>
+      </w:pPr>
+      <w:r>
+        <w:rPr/>
+        <w:t xml:space="preserve">Not monochromatic, </w:t>
+      </w:r>
+      <w:r>
+        <w:rPr/>
+        <w:t xml:space="preserve">not complementary. </w:t>
+      </w:r>
+    </w:p>
+    <w:p>
+      <w:pPr>
+        <w:pStyle w:val="Normal"/>
+        <w:numPr>
+          <w:ilvl w:val="0"/>
+          <w:numId w:val="1"/>
+        </w:numPr>
+        <w:bidi w:val="0"/>
+        <w:jc w:val="start"/>
+        <w:rPr/>
+      </w:pPr>
+      <w:r>
+        <w:rPr/>
+        <w:t xml:space="preserve">Could be </w:t>
+      </w:r>
+      <w:r>
+        <w:rPr>
+          <w:b/>
+          <w:bCs/>
+        </w:rPr>
+        <w:t>tetradic</w:t>
+      </w:r>
+      <w:r>
+        <w:rPr/>
+        <w:t xml:space="preserve">? Mainly there are </w:t>
+      </w:r>
+      <w:r>
+        <w:rPr>
+          <w:b/>
+          <w:bCs/>
+        </w:rPr>
+        <w:t>4 colors being used</w:t>
+      </w:r>
+      <w:r>
+        <w:rPr/>
+        <w:t xml:space="preserve">: Background(with a gradient), Roof of the castle (with different saturation and brightness), castle walls (with different saturation and brightness) and Windows. </w:t>
+      </w:r>
+      <w:r>
+        <w:rPr/>
+        <w:t>Besides, all the 4 colors are evenly spaced in the color wheel.</w:t>
+      </w:r>
+    </w:p>
+    <w:p>
+      <w:pPr>
+        <w:pStyle w:val="Normal"/>
+        <w:numPr>
+          <w:ilvl w:val="0"/>
+          <w:numId w:val="1"/>
+        </w:numPr>
+        <w:bidi w:val="0"/>
+        <w:jc w:val="start"/>
+        <w:rPr/>
+      </w:pPr>
+      <w:r>
+        <w:rPr/>
+        <w:t xml:space="preserve">I can see that the elements in the front (castle) are more brighter than the elements in the back. Maybe to represent the night in the background and the castle is iluminated. </w:t>
+      </w:r>
+      <w:r>
+        <w:rPr>
+          <w:b/>
+          <w:bCs/>
+        </w:rPr>
+        <w:t>Background</w:t>
+      </w:r>
+      <w:r>
+        <w:rPr/>
+        <w:t xml:space="preserve"> has </w:t>
+      </w:r>
+      <w:r>
+        <w:rPr>
+          <w:rFonts w:eastAsia="NSimSun" w:cs="Lucida Sans"/>
+          <w:b/>
+          <w:bCs/>
+          <w:color w:val="auto"/>
+          <w:kern w:val="2"/>
+          <w:sz w:val="24"/>
+          <w:szCs w:val="24"/>
+          <w:lang w:val="en-GB" w:eastAsia="zh-CN" w:bidi="hi-IN"/>
+        </w:rPr>
+        <w:t>low</w:t>
+      </w:r>
+      <w:r>
+        <w:rPr>
+          <w:b/>
+          <w:bCs/>
+        </w:rPr>
+        <w:t xml:space="preserve"> value</w:t>
+      </w:r>
+      <w:r>
+        <w:rPr/>
+        <w:t xml:space="preserve"> (the sky) </w:t>
+      </w:r>
+      <w:r>
+        <w:rPr/>
+        <w:t xml:space="preserve">to represent the night, while the castle and </w:t>
+      </w:r>
+      <w:r>
+        <w:rPr>
+          <w:b/>
+          <w:bCs/>
+        </w:rPr>
+        <w:t>elements in the front have a high value</w:t>
+      </w:r>
+    </w:p>
+    <w:p>
+      <w:pPr>
+        <w:pStyle w:val="Normal"/>
+        <w:bidi w:val="0"/>
+        <w:jc w:val="start"/>
+        <w:rPr/>
+      </w:pPr>
+      <w:r>
+        <w:rPr/>
+      </w:r>
+    </w:p>
+    <w:p>
+      <w:pPr>
+        <w:pStyle w:val="Normal"/>
+        <w:bidi w:val="0"/>
+        <w:jc w:val="start"/>
+        <w:rPr>
+          <w:rFonts w:ascii="Times New Roman" w:hAnsi="Times New Roman"/>
+          <w:b/>
+          <w:b/>
+          <w:bCs/>
+          <w:sz w:val="32"/>
+          <w:szCs w:val="32"/>
+        </w:rPr>
+      </w:pPr>
+      <w:r>
+        <w:rPr/>
+      </w:r>
+    </w:p>
+    <w:p>
+      <w:pPr>
+        <w:pStyle w:val="Normal"/>
+        <w:bidi w:val="0"/>
+        <w:jc w:val="start"/>
+        <w:rPr>
+          <w:rFonts w:ascii="Times New Roman" w:hAnsi="Times New Roman"/>
+          <w:b/>
+          <w:b/>
+          <w:bCs/>
+          <w:sz w:val="32"/>
+          <w:szCs w:val="32"/>
+        </w:rPr>
+      </w:pPr>
+      <w:r>
+        <w:rPr/>
+      </w:r>
+    </w:p>
+    <w:p>
+      <w:pPr>
+        <w:pStyle w:val="Normal"/>
+        <w:bidi w:val="0"/>
+        <w:jc w:val="start"/>
+        <w:rPr>
+          <w:rFonts w:ascii="Times New Roman" w:hAnsi="Times New Roman"/>
+          <w:b/>
+          <w:b/>
+          <w:bCs/>
+          <w:sz w:val="32"/>
+          <w:szCs w:val="32"/>
+        </w:rPr>
+      </w:pPr>
+      <w:r>
+        <w:rPr/>
+      </w:r>
+    </w:p>
+    <w:p>
+      <w:pPr>
+        <w:pStyle w:val="Normal"/>
+        <w:bidi w:val="0"/>
+        <w:jc w:val="start"/>
+        <w:rPr>
+          <w:rFonts w:ascii="Times New Roman" w:hAnsi="Times New Roman"/>
+          <w:b/>
+          <w:b/>
+          <w:bCs/>
+          <w:sz w:val="32"/>
+          <w:szCs w:val="32"/>
+        </w:rPr>
+      </w:pPr>
+      <w:r>
+        <w:rPr>
+          <w:rFonts w:ascii="Times New Roman" w:hAnsi="Times New Roman"/>
+          <w:b/>
+          <w:bCs/>
+          <w:sz w:val="32"/>
+          <w:szCs w:val="32"/>
+        </w:rPr>
+        <w:t>Lines</w:t>
+      </w:r>
+    </w:p>
+    <w:p>
+      <w:pPr>
+        <w:pStyle w:val="Normal"/>
+        <w:numPr>
+          <w:ilvl w:val="0"/>
+          <w:numId w:val="2"/>
+        </w:numPr>
+        <w:bidi w:val="0"/>
+        <w:jc w:val="start"/>
+        <w:rPr>
+          <w:rFonts w:ascii="Liberation Serif" w:hAnsi="Liberation Serif" w:eastAsia="NSimSun" w:cs="Lucida Sans"/>
+          <w:color w:val="auto"/>
+          <w:kern w:val="2"/>
+          <w:sz w:val="24"/>
+          <w:szCs w:val="24"/>
+          <w:lang w:val="en-GB" w:eastAsia="zh-CN" w:bidi="hi-IN"/>
+        </w:rPr>
+      </w:pPr>
+      <w:r>
+        <w:rPr>
+          <w:rFonts w:eastAsia="NSimSun" w:cs="Lucida Sans"/>
+          <w:color w:val="auto"/>
+          <w:kern w:val="2"/>
+          <w:sz w:val="24"/>
+          <w:szCs w:val="24"/>
+          <w:lang w:val="en-GB" w:eastAsia="zh-CN" w:bidi="hi-IN"/>
+        </w:rPr>
+        <w:t>Some of the lines are used to represent textures, like for the roof of the castle</w:t>
+      </w:r>
+    </w:p>
+    <w:p>
+      <w:pPr>
+        <w:pStyle w:val="Normal"/>
+        <w:numPr>
+          <w:ilvl w:val="0"/>
+          <w:numId w:val="0"/>
+        </w:numPr>
+        <w:bidi w:val="0"/>
+        <w:ind w:start="720" w:hanging="0"/>
+        <w:jc w:val="start"/>
+        <w:rPr/>
+      </w:pPr>
+      <w:r>
+        <w:rPr/>
+      </w:r>
+    </w:p>
+    <w:p>
+      <w:pPr>
+        <w:pStyle w:val="Normal"/>
+        <w:numPr>
+          <w:ilvl w:val="0"/>
+          <w:numId w:val="0"/>
+        </w:numPr>
+        <w:bidi w:val="0"/>
+        <w:ind w:start="720" w:hanging="0"/>
+        <w:jc w:val="start"/>
+        <w:rPr/>
+      </w:pPr>
+      <w:r>
+        <w:rPr/>
+        <w:drawing>
+          <wp:anchor behindDoc="0" distT="0" distB="0" distL="0" distR="0" simplePos="0" locked="0" layoutInCell="0" allowOverlap="1" relativeHeight="4">
+            <wp:simplePos x="0" y="0"/>
+            <wp:positionH relativeFrom="column">
+              <wp:posOffset>462915</wp:posOffset>
+            </wp:positionH>
+            <wp:positionV relativeFrom="paragraph">
+              <wp:posOffset>165735</wp:posOffset>
+            </wp:positionV>
+            <wp:extent cx="2667000" cy="645795"/>
+            <wp:effectExtent l="0" t="0" r="0" b="0"/>
+            <wp:wrapTopAndBottom/>
+            <wp:docPr id="3" name="Image3" descr="" title=""/>
+            <wp:cNvGraphicFramePr>
+              <a:graphicFrameLocks xmlns:a="http://schemas.openxmlformats.org/drawingml/2006/main" noChangeAspect="1"/>
+            </wp:cNvGraphicFramePr>
+            <a:graphic xmlns:a="http://schemas.openxmlformats.org/drawingml/2006/main">
+              <a:graphicData uri="http://schemas.openxmlformats.org/drawingml/2006/picture">
+                <pic:pic xmlns:pic="http://schemas.openxmlformats.org/drawingml/2006/picture">
+                  <pic:nvPicPr>
+                    <pic:cNvPr id="3" name="Image3" descr="" title=""/>
+                    <pic:cNvPicPr>
+                      <a:picLocks noChangeAspect="1" noChangeArrowheads="1"/>
+                    </pic:cNvPicPr>
+                  </pic:nvPicPr>
+                  <pic:blipFill>
+                    <a:blip r:embed="rId4"/>
                     <a:stretch>
                       <a:fillRect/>
                     </a:stretch>
@@ -303,6 +557,51 @@
             </a:graphic>
           </wp:anchor>
         </w:drawing>
+        <w:drawing>
+          <wp:anchor behindDoc="0" distT="0" distB="0" distL="0" distR="0" simplePos="0" locked="0" layoutInCell="0" allowOverlap="1" relativeHeight="8">
+            <wp:simplePos x="0" y="0"/>
+            <wp:positionH relativeFrom="column">
+              <wp:posOffset>3536950</wp:posOffset>
+            </wp:positionH>
+            <wp:positionV relativeFrom="paragraph">
+              <wp:posOffset>31750</wp:posOffset>
+            </wp:positionV>
+            <wp:extent cx="1891665" cy="1282065"/>
+            <wp:effectExtent l="0" t="0" r="0" b="0"/>
+            <wp:wrapTopAndBottom/>
+            <wp:docPr id="4" name="Image7" descr="" title=""/>
+            <wp:cNvGraphicFramePr>
+              <a:graphicFrameLocks xmlns:a="http://schemas.openxmlformats.org/drawingml/2006/main" noChangeAspect="1"/>
+            </wp:cNvGraphicFramePr>
+            <a:graphic xmlns:a="http://schemas.openxmlformats.org/drawingml/2006/main">
+              <a:graphicData uri="http://schemas.openxmlformats.org/drawingml/2006/picture">
+                <pic:pic xmlns:pic="http://schemas.openxmlformats.org/drawingml/2006/picture">
+                  <pic:nvPicPr>
+                    <pic:cNvPr id="4" name="Image7" descr="" title=""/>
+                    <pic:cNvPicPr>
+                      <a:picLocks noChangeAspect="1" noChangeArrowheads="1"/>
+                    </pic:cNvPicPr>
+                  </pic:nvPicPr>
+                  <pic:blipFill>
+                    <a:blip r:embed="rId5"/>
+                    <a:stretch>
+                      <a:fillRect/>
+                    </a:stretch>
+                  </pic:blipFill>
+                  <pic:spPr bwMode="auto">
+                    <a:xfrm>
+                      <a:off x="0" y="0"/>
+                      <a:ext cx="1891665" cy="1282065"/>
+                    </a:xfrm>
+                    <a:prstGeom prst="rect">
+                      <a:avLst/>
+                    </a:prstGeom>
+                  </pic:spPr>
+                </pic:pic>
+              </a:graphicData>
+            </a:graphic>
+          </wp:anchor>
+        </w:drawing>
       </w:r>
     </w:p>
     <w:p>
@@ -401,150 +700,6 @@
           <w:sz w:val="32"/>
           <w:szCs w:val="32"/>
         </w:rPr>
-      </w:r>
-    </w:p>
-    <w:p>
-      <w:pPr>
-        <w:pStyle w:val="Normal"/>
-        <w:bidi w:val="0"/>
-        <w:jc w:val="start"/>
-        <w:rPr>
-          <w:rFonts w:ascii="Times New Roman" w:hAnsi="Times New Roman"/>
-          <w:b/>
-          <w:b/>
-          <w:bCs/>
-          <w:sz w:val="32"/>
-          <w:szCs w:val="32"/>
-        </w:rPr>
-      </w:pPr>
-      <w:r>
-        <w:rPr>
-          <w:rFonts w:ascii="Times New Roman" w:hAnsi="Times New Roman"/>
-          <w:b/>
-          <w:bCs/>
-          <w:sz w:val="32"/>
-          <w:szCs w:val="32"/>
-        </w:rPr>
-      </w:r>
-    </w:p>
-    <w:p>
-      <w:pPr>
-        <w:pStyle w:val="Normal"/>
-        <w:bidi w:val="0"/>
-        <w:jc w:val="start"/>
-        <w:rPr>
-          <w:rFonts w:ascii="Times New Roman" w:hAnsi="Times New Roman"/>
-          <w:b/>
-          <w:b/>
-          <w:bCs/>
-          <w:sz w:val="32"/>
-          <w:szCs w:val="32"/>
-        </w:rPr>
-      </w:pPr>
-      <w:r>
-        <w:rPr>
-          <w:rFonts w:ascii="Times New Roman" w:hAnsi="Times New Roman"/>
-          <w:b/>
-          <w:bCs/>
-          <w:sz w:val="32"/>
-          <w:szCs w:val="32"/>
-        </w:rPr>
-      </w:r>
-    </w:p>
-    <w:p>
-      <w:pPr>
-        <w:pStyle w:val="Normal"/>
-        <w:bidi w:val="0"/>
-        <w:jc w:val="start"/>
-        <w:rPr>
-          <w:rFonts w:ascii="Times New Roman" w:hAnsi="Times New Roman"/>
-          <w:b/>
-          <w:b/>
-          <w:bCs/>
-          <w:sz w:val="32"/>
-          <w:szCs w:val="32"/>
-        </w:rPr>
-      </w:pPr>
-      <w:r>
-        <w:rPr>
-          <w:rFonts w:ascii="Times New Roman" w:hAnsi="Times New Roman"/>
-          <w:b/>
-          <w:bCs/>
-          <w:sz w:val="32"/>
-          <w:szCs w:val="32"/>
-        </w:rPr>
-      </w:r>
-    </w:p>
-    <w:p>
-      <w:pPr>
-        <w:pStyle w:val="Normal"/>
-        <w:bidi w:val="0"/>
-        <w:jc w:val="start"/>
-        <w:rPr>
-          <w:rFonts w:ascii="Times New Roman" w:hAnsi="Times New Roman"/>
-          <w:b/>
-          <w:b/>
-          <w:bCs/>
-          <w:sz w:val="32"/>
-          <w:szCs w:val="32"/>
-        </w:rPr>
-      </w:pPr>
-      <w:r>
-        <w:rPr>
-          <w:rFonts w:ascii="Times New Roman" w:hAnsi="Times New Roman"/>
-          <w:b/>
-          <w:bCs/>
-          <w:sz w:val="32"/>
-          <w:szCs w:val="32"/>
-        </w:rPr>
-      </w:r>
-    </w:p>
-    <w:p>
-      <w:pPr>
-        <w:pStyle w:val="Normal"/>
-        <w:bidi w:val="0"/>
-        <w:jc w:val="start"/>
-        <w:rPr>
-          <w:rFonts w:ascii="Times New Roman" w:hAnsi="Times New Roman"/>
-          <w:b/>
-          <w:b/>
-          <w:bCs/>
-          <w:sz w:val="32"/>
-          <w:szCs w:val="32"/>
-        </w:rPr>
-      </w:pPr>
-      <w:r>
-        <w:rPr>
-          <w:rFonts w:ascii="Times New Roman" w:hAnsi="Times New Roman"/>
-          <w:b/>
-          <w:bCs/>
-          <w:sz w:val="32"/>
-          <w:szCs w:val="32"/>
-        </w:rPr>
-      </w:r>
-    </w:p>
-    <w:p>
-      <w:pPr>
-        <w:pStyle w:val="Normal"/>
-        <w:bidi w:val="0"/>
-        <w:jc w:val="start"/>
-        <w:rPr>
-          <w:rFonts w:ascii="Times New Roman" w:hAnsi="Times New Roman"/>
-          <w:b/>
-          <w:b/>
-          <w:bCs/>
-          <w:sz w:val="32"/>
-          <w:szCs w:val="32"/>
-        </w:rPr>
-      </w:pPr>
-      <w:r>
-        <w:rPr>
-          <w:rFonts w:ascii="Times New Roman" w:hAnsi="Times New Roman"/>
-          <w:b/>
-          <w:bCs/>
-          <w:sz w:val="32"/>
-          <w:szCs w:val="32"/>
-        </w:rPr>
         <w:t>Shapes</w:t>
       </w:r>
     </w:p>
@@ -561,7 +716,415 @@
       </w:pPr>
       <w:r>
         <w:rPr/>
-        <w:t>Rectangular shapes are used to represent texture</w:t>
+        <w:t xml:space="preserve">Shapes in general are </w:t>
+      </w:r>
+      <w:r>
+        <w:rPr>
+          <w:rFonts w:eastAsia="NSimSun" w:cs="Lucida Sans"/>
+          <w:color w:val="auto"/>
+          <w:kern w:val="2"/>
+          <w:sz w:val="24"/>
+          <w:szCs w:val="24"/>
+          <w:lang w:val="en-GB" w:eastAsia="zh-CN" w:bidi="hi-IN"/>
+        </w:rPr>
+        <w:t>very</w:t>
+      </w:r>
+      <w:r>
+        <w:rPr/>
+        <w:t xml:space="preserve"> rectangular. </w:t>
+      </w:r>
+      <w:r>
+        <w:rPr>
+          <w:rFonts w:eastAsia="NSimSun" w:cs="Lucida Sans"/>
+          <w:color w:val="auto"/>
+          <w:kern w:val="2"/>
+          <w:sz w:val="24"/>
+          <w:szCs w:val="24"/>
+          <w:lang w:val="en-GB" w:eastAsia="zh-CN" w:bidi="hi-IN"/>
+        </w:rPr>
+        <w:t>Using a lot of rectangles and triangles, and they represent human constructions.</w:t>
+      </w:r>
+    </w:p>
+    <w:p>
+      <w:pPr>
+        <w:pStyle w:val="Normal"/>
+        <w:numPr>
+          <w:ilvl w:val="0"/>
+          <w:numId w:val="0"/>
+        </w:numPr>
+        <w:bidi w:val="0"/>
+        <w:ind w:start="720" w:hanging="0"/>
+        <w:jc w:val="start"/>
+        <w:rPr>
+          <w:rFonts w:ascii="Liberation Serif" w:hAnsi="Liberation Serif" w:eastAsia="NSimSun" w:cs="Lucida Sans"/>
+          <w:color w:val="auto"/>
+          <w:kern w:val="2"/>
+          <w:sz w:val="24"/>
+          <w:szCs w:val="24"/>
+          <w:lang w:val="en-GB" w:eastAsia="zh-CN" w:bidi="hi-IN"/>
+        </w:rPr>
+      </w:pPr>
+      <w:r>
+        <w:rPr/>
+        <w:drawing>
+          <wp:anchor behindDoc="0" distT="0" distB="0" distL="0" distR="0" simplePos="0" locked="0" layoutInCell="0" allowOverlap="1" relativeHeight="9">
+            <wp:simplePos x="0" y="0"/>
+            <wp:positionH relativeFrom="column">
+              <wp:posOffset>387350</wp:posOffset>
+            </wp:positionH>
+            <wp:positionV relativeFrom="paragraph">
+              <wp:posOffset>44450</wp:posOffset>
+            </wp:positionV>
+            <wp:extent cx="2564765" cy="1282065"/>
+            <wp:effectExtent l="0" t="0" r="0" b="0"/>
+            <wp:wrapTopAndBottom/>
+            <wp:docPr id="5" name="Image8" descr="" title=""/>
+            <wp:cNvGraphicFramePr>
+              <a:graphicFrameLocks xmlns:a="http://schemas.openxmlformats.org/drawingml/2006/main" noChangeAspect="1"/>
+            </wp:cNvGraphicFramePr>
+            <a:graphic xmlns:a="http://schemas.openxmlformats.org/drawingml/2006/main">
+              <a:graphicData uri="http://schemas.openxmlformats.org/drawingml/2006/picture">
+                <pic:pic xmlns:pic="http://schemas.openxmlformats.org/drawingml/2006/picture">
+                  <pic:nvPicPr>
+                    <pic:cNvPr id="5" name="Image8" descr="" title=""/>
+                    <pic:cNvPicPr>
+                      <a:picLocks noChangeAspect="1" noChangeArrowheads="1"/>
+                    </pic:cNvPicPr>
+                  </pic:nvPicPr>
+                  <pic:blipFill>
+                    <a:blip r:embed="rId6"/>
+                    <a:stretch>
+                      <a:fillRect/>
+                    </a:stretch>
+                  </pic:blipFill>
+                  <pic:spPr bwMode="auto">
+                    <a:xfrm>
+                      <a:off x="0" y="0"/>
+                      <a:ext cx="2564765" cy="1282065"/>
+                    </a:xfrm>
+                    <a:prstGeom prst="rect">
+                      <a:avLst/>
+                    </a:prstGeom>
+                  </pic:spPr>
+                </pic:pic>
+              </a:graphicData>
+            </a:graphic>
+          </wp:anchor>
+        </w:drawing>
+        <w:drawing>
+          <wp:anchor behindDoc="0" distT="0" distB="0" distL="0" distR="0" simplePos="0" locked="0" layoutInCell="0" allowOverlap="1" relativeHeight="10">
+            <wp:simplePos x="0" y="0"/>
+            <wp:positionH relativeFrom="column">
+              <wp:posOffset>3263265</wp:posOffset>
+            </wp:positionH>
+            <wp:positionV relativeFrom="paragraph">
+              <wp:posOffset>38100</wp:posOffset>
+            </wp:positionV>
+            <wp:extent cx="939800" cy="1294765"/>
+            <wp:effectExtent l="0" t="0" r="0" b="0"/>
+            <wp:wrapTopAndBottom/>
+            <wp:docPr id="6" name="Image9" descr="" title=""/>
+            <wp:cNvGraphicFramePr>
+              <a:graphicFrameLocks xmlns:a="http://schemas.openxmlformats.org/drawingml/2006/main" noChangeAspect="1"/>
+            </wp:cNvGraphicFramePr>
+            <a:graphic xmlns:a="http://schemas.openxmlformats.org/drawingml/2006/main">
+              <a:graphicData uri="http://schemas.openxmlformats.org/drawingml/2006/picture">
+                <pic:pic xmlns:pic="http://schemas.openxmlformats.org/drawingml/2006/picture">
+                  <pic:nvPicPr>
+                    <pic:cNvPr id="6" name="Image9" descr="" title=""/>
+                    <pic:cNvPicPr>
+                      <a:picLocks noChangeAspect="1" noChangeArrowheads="1"/>
+                    </pic:cNvPicPr>
+                  </pic:nvPicPr>
+                  <pic:blipFill>
+                    <a:blip r:embed="rId7"/>
+                    <a:stretch>
+                      <a:fillRect/>
+                    </a:stretch>
+                  </pic:blipFill>
+                  <pic:spPr bwMode="auto">
+                    <a:xfrm>
+                      <a:off x="0" y="0"/>
+                      <a:ext cx="939800" cy="1294765"/>
+                    </a:xfrm>
+                    <a:prstGeom prst="rect">
+                      <a:avLst/>
+                    </a:prstGeom>
+                  </pic:spPr>
+                </pic:pic>
+              </a:graphicData>
+            </a:graphic>
+          </wp:anchor>
+        </w:drawing>
+        <w:drawing>
+          <wp:anchor behindDoc="0" distT="0" distB="0" distL="0" distR="0" simplePos="0" locked="0" layoutInCell="0" allowOverlap="1" relativeHeight="11">
+            <wp:simplePos x="0" y="0"/>
+            <wp:positionH relativeFrom="column">
+              <wp:posOffset>4463415</wp:posOffset>
+            </wp:positionH>
+            <wp:positionV relativeFrom="paragraph">
+              <wp:posOffset>57150</wp:posOffset>
+            </wp:positionV>
+            <wp:extent cx="939800" cy="1294765"/>
+            <wp:effectExtent l="0" t="0" r="0" b="0"/>
+            <wp:wrapSquare wrapText="largest"/>
+            <wp:docPr id="7" name="Image10" descr="" title=""/>
+            <wp:cNvGraphicFramePr>
+              <a:graphicFrameLocks xmlns:a="http://schemas.openxmlformats.org/drawingml/2006/main" noChangeAspect="1"/>
+            </wp:cNvGraphicFramePr>
+            <a:graphic xmlns:a="http://schemas.openxmlformats.org/drawingml/2006/main">
+              <a:graphicData uri="http://schemas.openxmlformats.org/drawingml/2006/picture">
+                <pic:pic xmlns:pic="http://schemas.openxmlformats.org/drawingml/2006/picture">
+                  <pic:nvPicPr>
+                    <pic:cNvPr id="7" name="Image10" descr="" title=""/>
+                    <pic:cNvPicPr>
+                      <a:picLocks noChangeAspect="1" noChangeArrowheads="1"/>
+                    </pic:cNvPicPr>
+                  </pic:nvPicPr>
+                  <pic:blipFill>
+                    <a:blip r:embed="rId8"/>
+                    <a:stretch>
+                      <a:fillRect/>
+                    </a:stretch>
+                  </pic:blipFill>
+                  <pic:spPr bwMode="auto">
+                    <a:xfrm>
+                      <a:off x="0" y="0"/>
+                      <a:ext cx="939800" cy="1294765"/>
+                    </a:xfrm>
+                    <a:prstGeom prst="rect">
+                      <a:avLst/>
+                    </a:prstGeom>
+                  </pic:spPr>
+                </pic:pic>
+              </a:graphicData>
+            </a:graphic>
+          </wp:anchor>
+        </w:drawing>
+      </w:r>
+    </w:p>
+    <w:p>
+      <w:pPr>
+        <w:pStyle w:val="Normal"/>
+        <w:numPr>
+          <w:ilvl w:val="0"/>
+          <w:numId w:val="0"/>
+        </w:numPr>
+        <w:bidi w:val="0"/>
+        <w:ind w:start="720" w:hanging="0"/>
+        <w:jc w:val="start"/>
+        <w:rPr>
+          <w:rFonts w:ascii="Liberation Serif" w:hAnsi="Liberation Serif" w:eastAsia="NSimSun" w:cs="Lucida Sans"/>
+          <w:color w:val="auto"/>
+          <w:kern w:val="2"/>
+          <w:sz w:val="24"/>
+          <w:szCs w:val="24"/>
+          <w:lang w:val="en-GB" w:eastAsia="zh-CN" w:bidi="hi-IN"/>
+        </w:rPr>
+      </w:pPr>
+      <w:r>
+        <w:rPr/>
+      </w:r>
+    </w:p>
+    <w:p>
+      <w:pPr>
+        <w:pStyle w:val="Normal"/>
+        <w:numPr>
+          <w:ilvl w:val="0"/>
+          <w:numId w:val="3"/>
+        </w:numPr>
+        <w:bidi w:val="0"/>
+        <w:jc w:val="start"/>
+        <w:rPr/>
+      </w:pPr>
+      <w:r>
+        <w:rPr>
+          <w:rFonts w:eastAsia="NSimSun" w:cs="Lucida Sans"/>
+          <w:color w:val="auto"/>
+          <w:kern w:val="2"/>
+          <w:sz w:val="24"/>
+          <w:szCs w:val="24"/>
+          <w:lang w:val="en-GB" w:eastAsia="zh-CN" w:bidi="hi-IN"/>
+        </w:rPr>
+        <w:t>There are some shapes that are rounded in the corners.</w:t>
+      </w:r>
+    </w:p>
+    <w:p>
+      <w:pPr>
+        <w:pStyle w:val="Normal"/>
+        <w:numPr>
+          <w:ilvl w:val="0"/>
+          <w:numId w:val="0"/>
+        </w:numPr>
+        <w:bidi w:val="0"/>
+        <w:ind w:start="720" w:hanging="0"/>
+        <w:jc w:val="start"/>
+        <w:rPr>
+          <w:rFonts w:ascii="Liberation Serif" w:hAnsi="Liberation Serif" w:eastAsia="NSimSun" w:cs="Lucida Sans"/>
+          <w:color w:val="auto"/>
+          <w:kern w:val="2"/>
+          <w:sz w:val="24"/>
+          <w:szCs w:val="24"/>
+          <w:lang w:val="en-GB" w:eastAsia="zh-CN" w:bidi="hi-IN"/>
+        </w:rPr>
+      </w:pPr>
+      <w:r>
+        <w:rPr/>
+        <w:drawing>
+          <wp:anchor behindDoc="0" distT="0" distB="0" distL="0" distR="0" simplePos="0" locked="0" layoutInCell="0" allowOverlap="1" relativeHeight="5">
+            <wp:simplePos x="0" y="0"/>
+            <wp:positionH relativeFrom="column">
+              <wp:posOffset>551815</wp:posOffset>
+            </wp:positionH>
+            <wp:positionV relativeFrom="paragraph">
+              <wp:posOffset>374650</wp:posOffset>
+            </wp:positionV>
+            <wp:extent cx="711200" cy="596265"/>
+            <wp:effectExtent l="0" t="0" r="0" b="0"/>
+            <wp:wrapTopAndBottom/>
+            <wp:docPr id="8" name="Image4" descr="" title=""/>
+            <wp:cNvGraphicFramePr>
+              <a:graphicFrameLocks xmlns:a="http://schemas.openxmlformats.org/drawingml/2006/main" noChangeAspect="1"/>
+            </wp:cNvGraphicFramePr>
+            <a:graphic xmlns:a="http://schemas.openxmlformats.org/drawingml/2006/main">
+              <a:graphicData uri="http://schemas.openxmlformats.org/drawingml/2006/picture">
+                <pic:pic xmlns:pic="http://schemas.openxmlformats.org/drawingml/2006/picture">
+                  <pic:nvPicPr>
+                    <pic:cNvPr id="8" name="Image4" descr="" title=""/>
+                    <pic:cNvPicPr>
+                      <a:picLocks noChangeAspect="1" noChangeArrowheads="1"/>
+                    </pic:cNvPicPr>
+                  </pic:nvPicPr>
+                  <pic:blipFill>
+                    <a:blip r:embed="rId9"/>
+                    <a:stretch>
+                      <a:fillRect/>
+                    </a:stretch>
+                  </pic:blipFill>
+                  <pic:spPr bwMode="auto">
+                    <a:xfrm>
+                      <a:off x="0" y="0"/>
+                      <a:ext cx="711200" cy="596265"/>
+                    </a:xfrm>
+                    <a:prstGeom prst="rect">
+                      <a:avLst/>
+                    </a:prstGeom>
+                  </pic:spPr>
+                </pic:pic>
+              </a:graphicData>
+            </a:graphic>
+          </wp:anchor>
+        </w:drawing>
+        <w:drawing>
+          <wp:anchor behindDoc="0" distT="0" distB="0" distL="0" distR="0" simplePos="0" locked="0" layoutInCell="0" allowOverlap="1" relativeHeight="6">
+            <wp:simplePos x="0" y="0"/>
+            <wp:positionH relativeFrom="column">
+              <wp:posOffset>1739900</wp:posOffset>
+            </wp:positionH>
+            <wp:positionV relativeFrom="paragraph">
+              <wp:posOffset>279400</wp:posOffset>
+            </wp:positionV>
+            <wp:extent cx="647065" cy="838200"/>
+            <wp:effectExtent l="0" t="0" r="0" b="0"/>
+            <wp:wrapTopAndBottom/>
+            <wp:docPr id="9" name="Image5" descr="" title=""/>
+            <wp:cNvGraphicFramePr>
+              <a:graphicFrameLocks xmlns:a="http://schemas.openxmlformats.org/drawingml/2006/main" noChangeAspect="1"/>
+            </wp:cNvGraphicFramePr>
+            <a:graphic xmlns:a="http://schemas.openxmlformats.org/drawingml/2006/main">
+              <a:graphicData uri="http://schemas.openxmlformats.org/drawingml/2006/picture">
+                <pic:pic xmlns:pic="http://schemas.openxmlformats.org/drawingml/2006/picture">
+                  <pic:nvPicPr>
+                    <pic:cNvPr id="9" name="Image5" descr="" title=""/>
+                    <pic:cNvPicPr>
+                      <a:picLocks noChangeAspect="1" noChangeArrowheads="1"/>
+                    </pic:cNvPicPr>
+                  </pic:nvPicPr>
+                  <pic:blipFill>
+                    <a:blip r:embed="rId10"/>
+                    <a:stretch>
+                      <a:fillRect/>
+                    </a:stretch>
+                  </pic:blipFill>
+                  <pic:spPr bwMode="auto">
+                    <a:xfrm>
+                      <a:off x="0" y="0"/>
+                      <a:ext cx="647065" cy="838200"/>
+                    </a:xfrm>
+                    <a:prstGeom prst="rect">
+                      <a:avLst/>
+                    </a:prstGeom>
+                  </pic:spPr>
+                </pic:pic>
+              </a:graphicData>
+            </a:graphic>
+          </wp:anchor>
+        </w:drawing>
+        <w:drawing>
+          <wp:anchor behindDoc="0" distT="0" distB="0" distL="0" distR="0" simplePos="0" locked="0" layoutInCell="0" allowOverlap="1" relativeHeight="12">
+            <wp:simplePos x="0" y="0"/>
+            <wp:positionH relativeFrom="column">
+              <wp:posOffset>2832100</wp:posOffset>
+            </wp:positionH>
+            <wp:positionV relativeFrom="paragraph">
+              <wp:posOffset>44450</wp:posOffset>
+            </wp:positionV>
+            <wp:extent cx="1701165" cy="1421765"/>
+            <wp:effectExtent l="0" t="0" r="0" b="0"/>
+            <wp:wrapTopAndBottom/>
+            <wp:docPr id="10" name="Image11" descr="" title=""/>
+            <wp:cNvGraphicFramePr>
+              <a:graphicFrameLocks xmlns:a="http://schemas.openxmlformats.org/drawingml/2006/main" noChangeAspect="1"/>
+            </wp:cNvGraphicFramePr>
+            <a:graphic xmlns:a="http://schemas.openxmlformats.org/drawingml/2006/main">
+              <a:graphicData uri="http://schemas.openxmlformats.org/drawingml/2006/picture">
+                <pic:pic xmlns:pic="http://schemas.openxmlformats.org/drawingml/2006/picture">
+                  <pic:nvPicPr>
+                    <pic:cNvPr id="10" name="Image11" descr="" title=""/>
+                    <pic:cNvPicPr>
+                      <a:picLocks noChangeAspect="1" noChangeArrowheads="1"/>
+                    </pic:cNvPicPr>
+                  </pic:nvPicPr>
+                  <pic:blipFill>
+                    <a:blip r:embed="rId11"/>
+                    <a:stretch>
+                      <a:fillRect/>
+                    </a:stretch>
+                  </pic:blipFill>
+                  <pic:spPr bwMode="auto">
+                    <a:xfrm>
+                      <a:off x="0" y="0"/>
+                      <a:ext cx="1701165" cy="1421765"/>
+                    </a:xfrm>
+                    <a:prstGeom prst="rect">
+                      <a:avLst/>
+                    </a:prstGeom>
+                  </pic:spPr>
+                </pic:pic>
+              </a:graphicData>
+            </a:graphic>
+          </wp:anchor>
+        </w:drawing>
+      </w:r>
+    </w:p>
+    <w:p>
+      <w:pPr>
+        <w:pStyle w:val="Normal"/>
+        <w:numPr>
+          <w:ilvl w:val="0"/>
+          <w:numId w:val="3"/>
+        </w:numPr>
+        <w:bidi w:val="0"/>
+        <w:jc w:val="start"/>
+        <w:rPr/>
+      </w:pPr>
+      <w:r>
+        <w:rPr/>
+        <w:t xml:space="preserve">Rectangular shapes are used to represent texture, </w:t>
+      </w:r>
+      <w:r>
+        <w:rPr/>
+        <w:t>like the castle brick for example.</w:t>
       </w:r>
     </w:p>
     <w:p>
@@ -606,7 +1169,7 @@
             <wp:extent cx="1111885" cy="1430655"/>
             <wp:effectExtent l="0" t="0" r="0" b="0"/>
             <wp:wrapTopAndBottom/>
-            <wp:docPr id="3" name="Image2" descr="" title=""/>
+            <wp:docPr id="11" name="Image2" descr="" title=""/>
             <wp:cNvGraphicFramePr>
               <a:graphicFrameLocks xmlns:a="http://schemas.openxmlformats.org/drawingml/2006/main" noChangeAspect="1"/>
             </wp:cNvGraphicFramePr>
@@ -614,13 +1177,13 @@
               <a:graphicData uri="http://schemas.openxmlformats.org/drawingml/2006/picture">
                 <pic:pic xmlns:pic="http://schemas.openxmlformats.org/drawingml/2006/picture">
                   <pic:nvPicPr>
-                    <pic:cNvPr id="3" name="Image2" descr="" title=""/>
+                    <pic:cNvPr id="11" name="Image2" descr="" title=""/>
                     <pic:cNvPicPr>
                       <a:picLocks noChangeAspect="1" noChangeArrowheads="1"/>
                     </pic:cNvPicPr>
                   </pic:nvPicPr>
                   <pic:blipFill>
-                    <a:blip r:embed="rId4"/>
+                    <a:blip r:embed="rId12"/>
                     <a:stretch>
                       <a:fillRect/>
                     </a:stretch>
@@ -699,6 +1262,7 @@
       <w:pgNumType w:fmt="decimal"/>
       <w:formProt w:val="false"/>
       <w:textDirection w:val="lrTb"/>
+      <w:docGrid w:type="default" w:linePitch="100" w:charSpace="0"/>
     </w:sectPr>
   </w:body>
 </w:document>
@@ -1274,7 +1838,10 @@
     <w:qFormat/>
     <w:pPr>
       <w:widowControl w:val="false"/>
+      <w:suppressAutoHyphens w:val="true"/>
       <w:bidi w:val="0"/>
+      <w:spacing w:before="0" w:after="0"/>
+      <w:jc w:val="start"/>
     </w:pPr>
     <w:rPr>
       <w:rFonts w:ascii="Liberation Serif" w:hAnsi="Liberation Serif" w:eastAsia="NSimSun" w:cs="Lucida Sans"/>

</xml_diff>

<commit_message>
2D progress on styleguide
</commit_message>
<xml_diff>
--- a/2D/Q-Week/1GD12E_ Vande_Sype_Roca_Alejandro_Q_Assignment/Analyze style.docx
+++ b/2D/Q-Week/1GD12E_ Vande_Sype_Roca_Alejandro_Q_Assignment/Analyze style.docx
@@ -422,6 +422,29 @@
         </w:numPr>
         <w:bidi w:val="0"/>
         <w:jc w:val="start"/>
+        <w:rPr>
+          <w:b w:val="false"/>
+          <w:b w:val="false"/>
+          <w:bCs w:val="false"/>
+        </w:rPr>
+      </w:pPr>
+      <w:r>
+        <w:rPr>
+          <w:b w:val="false"/>
+          <w:bCs w:val="false"/>
+        </w:rPr>
+        <w:t>Saturation is high. There is low saturation contrast</w:t>
+      </w:r>
+    </w:p>
+    <w:p>
+      <w:pPr>
+        <w:pStyle w:val="Normal"/>
+        <w:numPr>
+          <w:ilvl w:val="0"/>
+          <w:numId w:val="1"/>
+        </w:numPr>
+        <w:bidi w:val="0"/>
+        <w:jc w:val="start"/>
         <w:rPr/>
       </w:pPr>
       <w:r>
@@ -431,12 +454,6 @@
         </w:rPr>
         <w:t xml:space="preserve">Color for background : 315, 25, 53     163, 59, 55    </w:t>
         <w:tab/>
-      </w:r>
-      <w:r>
-        <w:rPr>
-          <w:b/>
-          <w:bCs/>
-        </w:rPr>
         <w:t>188, 57, 61</w:t>
       </w:r>
     </w:p>
@@ -575,7 +592,29 @@
           <w:szCs w:val="24"/>
           <w:lang w:val="en-GB" w:eastAsia="zh-CN" w:bidi="hi-IN"/>
         </w:rPr>
-        <w:t>Some of the lines are used to represent textures, like for the roof of the castle</w:t>
+        <w:t>Lines</w:t>
+      </w:r>
+      <w:r>
+        <w:rPr>
+          <w:rFonts w:eastAsia="NSimSun" w:cs="Lucida Sans"/>
+          <w:color w:val="auto"/>
+          <w:kern w:val="2"/>
+          <w:sz w:val="24"/>
+          <w:szCs w:val="24"/>
+          <w:lang w:val="en-GB" w:eastAsia="zh-CN" w:bidi="hi-IN"/>
+        </w:rPr>
+        <w:t xml:space="preserve"> are used to represent textures. </w:t>
+      </w:r>
+      <w:r>
+        <w:rPr>
+          <w:rFonts w:eastAsia="NSimSun" w:cs="Lucida Sans"/>
+          <w:color w:val="auto"/>
+          <w:kern w:val="2"/>
+          <w:sz w:val="24"/>
+          <w:szCs w:val="24"/>
+          <w:lang w:val="en-GB" w:eastAsia="zh-CN" w:bidi="hi-IN"/>
+        </w:rPr>
+        <w:t>There some wavy lines and straight lines</w:t>
       </w:r>
     </w:p>
     <w:p>
@@ -1237,7 +1276,7 @@
       </w:pPr>
       <w:r>
         <w:rPr/>
-        <w:t>Rectangular shapes are used to represent texture, like the castle brick for example.</w:t>
+        <w:t>Rectangular shapes are used to represent texture.</w:t>
       </w:r>
     </w:p>
     <w:p>
@@ -1330,6 +1369,71 @@
       </w:pPr>
       <w:r>
         <w:rPr/>
+        <w:t xml:space="preserve">There </w:t>
+      </w:r>
+      <w:r>
+        <w:rPr>
+          <w:rFonts w:eastAsia="NSimSun" w:cs="Lucida Sans"/>
+          <w:color w:val="auto"/>
+          <w:kern w:val="2"/>
+          <w:sz w:val="24"/>
+          <w:szCs w:val="24"/>
+          <w:lang w:val="en-GB" w:eastAsia="zh-CN" w:bidi="hi-IN"/>
+        </w:rPr>
+        <w:t>is</w:t>
+      </w:r>
+      <w:r>
+        <w:rPr/>
+        <w:t xml:space="preserve"> </w:t>
+      </w:r>
+      <w:r>
+        <w:rPr>
+          <w:rFonts w:eastAsia="NSimSun" w:cs="Lucida Sans"/>
+          <w:color w:val="auto"/>
+          <w:kern w:val="2"/>
+          <w:sz w:val="24"/>
+          <w:szCs w:val="24"/>
+          <w:lang w:val="en-GB" w:eastAsia="zh-CN" w:bidi="hi-IN"/>
+        </w:rPr>
+        <w:t>a</w:t>
+      </w:r>
+      <w:r>
+        <w:rPr/>
+        <w:t xml:space="preserve"> special shape </w:t>
+      </w:r>
+      <w:r>
+        <w:rPr/>
+        <w:t xml:space="preserve">that stand out. </w:t>
+      </w:r>
+      <w:r>
+        <w:rPr>
+          <w:rFonts w:eastAsia="NSimSun" w:cs="Lucida Sans"/>
+          <w:color w:val="auto"/>
+          <w:kern w:val="2"/>
+          <w:sz w:val="24"/>
+          <w:szCs w:val="24"/>
+          <w:lang w:val="en-GB" w:eastAsia="zh-CN" w:bidi="hi-IN"/>
+        </w:rPr>
+        <w:t>This</w:t>
+      </w:r>
+      <w:r>
+        <w:rPr/>
+        <w:t xml:space="preserve"> </w:t>
+      </w:r>
+      <w:r>
+        <w:rPr>
+          <w:rFonts w:eastAsia="NSimSun" w:cs="Lucida Sans"/>
+          <w:color w:val="auto"/>
+          <w:kern w:val="2"/>
+          <w:sz w:val="24"/>
+          <w:szCs w:val="24"/>
+          <w:lang w:val="en-GB" w:eastAsia="zh-CN" w:bidi="hi-IN"/>
+        </w:rPr>
+        <w:t>one is</w:t>
+      </w:r>
+      <w:r>
+        <w:rPr/>
+        <w:t xml:space="preserve"> more rounded and feel more organic than the others. Used to give a more spooky feeling.</w:t>
       </w:r>
     </w:p>
     <w:p>

</xml_diff>

<commit_message>
2D Styleguide first version
</commit_message>
<xml_diff>
--- a/2D/Q-Week/1GD12E_ Vande_Sype_Roca_Alejandro_Q_Assignment/Analyze style.docx
+++ b/2D/Q-Week/1GD12E_ Vande_Sype_Roca_Alejandro_Q_Assignment/Analyze style.docx
@@ -445,6 +445,29 @@
         </w:numPr>
         <w:bidi w:val="0"/>
         <w:jc w:val="start"/>
+        <w:rPr>
+          <w:b w:val="false"/>
+          <w:b w:val="false"/>
+          <w:bCs w:val="false"/>
+        </w:rPr>
+      </w:pPr>
+      <w:r>
+        <w:rPr>
+          <w:b w:val="false"/>
+          <w:bCs w:val="false"/>
+        </w:rPr>
+        <w:t>Proportions of colors?</w:t>
+      </w:r>
+    </w:p>
+    <w:p>
+      <w:pPr>
+        <w:pStyle w:val="Normal"/>
+        <w:numPr>
+          <w:ilvl w:val="0"/>
+          <w:numId w:val="1"/>
+        </w:numPr>
+        <w:bidi w:val="0"/>
+        <w:jc w:val="start"/>
         <w:rPr/>
       </w:pPr>
       <w:r>
@@ -592,29 +615,7 @@
           <w:szCs w:val="24"/>
           <w:lang w:val="en-GB" w:eastAsia="zh-CN" w:bidi="hi-IN"/>
         </w:rPr>
-        <w:t>Lines</w:t>
-      </w:r>
-      <w:r>
-        <w:rPr>
-          <w:rFonts w:eastAsia="NSimSun" w:cs="Lucida Sans"/>
-          <w:color w:val="auto"/>
-          <w:kern w:val="2"/>
-          <w:sz w:val="24"/>
-          <w:szCs w:val="24"/>
-          <w:lang w:val="en-GB" w:eastAsia="zh-CN" w:bidi="hi-IN"/>
-        </w:rPr>
-        <w:t xml:space="preserve"> are used to represent textures. </w:t>
-      </w:r>
-      <w:r>
-        <w:rPr>
-          <w:rFonts w:eastAsia="NSimSun" w:cs="Lucida Sans"/>
-          <w:color w:val="auto"/>
-          <w:kern w:val="2"/>
-          <w:sz w:val="24"/>
-          <w:szCs w:val="24"/>
-          <w:lang w:val="en-GB" w:eastAsia="zh-CN" w:bidi="hi-IN"/>
-        </w:rPr>
-        <w:t>There some wavy lines and straight lines</w:t>
+        <w:t>Lines are used to represent textures. There some wavy lines and straight lines</w:t>
       </w:r>
     </w:p>
     <w:p>
@@ -1399,11 +1400,7 @@
       </w:r>
       <w:r>
         <w:rPr/>
-        <w:t xml:space="preserve"> special shape </w:t>
-      </w:r>
-      <w:r>
-        <w:rPr/>
-        <w:t xml:space="preserve">that stand out. </w:t>
+        <w:t xml:space="preserve"> special shape that stand out. </w:t>
       </w:r>
       <w:r>
         <w:rPr>

</xml_diff>